<commit_message>
Edit the methodology section of the report. Added three new figures to illustrate the paper selection process, data extraction criteria, and some statistics of the selected papers.
</commit_message>
<xml_diff>
--- a/Reports/IOT_BC_SLR_0.3.3.docx
+++ b/Reports/IOT_BC_SLR_0.3.3.docx
@@ -830,11 +830,9 @@
       <w:r>
         <w:t xml:space="preserve">. Nearly all BC-IoT research prototypes aim to improve some aspects of IoT systems’ security. Blockchains can act as a tamper-proof source of truth of IoT systems. Because blockchain is immutable, it can keep indisputable records of interactions to and from IoT systems. Because blockchains are open for multiple parties to verify, they can detect and prevent tampering of data collected by IoT systems. Integrity, accountability, and non-repudiation improvements then can be achieved by placing sensitive IoT data and transactions directly on blockchains. Blockchains can even store hashes of devices’ configurations and </w:t>
       </w:r>
-      <w:proofErr w:type="spellStart"/>
-      <w:r>
-        <w:t>firmwares</w:t>
-      </w:r>
-      <w:proofErr w:type="spellEnd"/>
+      <w:r>
+        <w:t>firmware</w:t>
+      </w:r>
       <w:r>
         <w:t xml:space="preserve"> to detect tampering. Authenticity improvement can be achieved by building authentication mechanisms on top of blockchains. For example, blockchains can act as a second channel for two-factor authentication. Confidentiality improvement can be achieved by building new authorization mechanisms on top of blockchains. For example, blockchains and smart contracts can be used to implement an OAuth-like mechanism.</w:t>
       </w:r>
@@ -1539,259 +1537,13 @@
         <w:t xml:space="preserve"> </w:t>
       </w:r>
       <w:r>
-        <w:t xml:space="preserve">These protocols specify the research questions and the methods to conduct the review to answer those </w:t>
-      </w:r>
-      <w:proofErr w:type="spellStart"/>
-      <w:proofErr w:type="gramStart"/>
-      <w:r>
-        <w:t>questions.</w:t>
-      </w:r>
-      <w:r>
-        <w:t>ß</w:t>
-      </w:r>
-      <w:proofErr w:type="spellEnd"/>
-      <w:proofErr w:type="gramEnd"/>
+        <w:t>These protocols specify the research questions and the methods to conduct the review to answer those questions.</w:t>
+      </w:r>
     </w:p>
     <w:p/>
     <w:p>
       <w:r>
-        <w:t>The review methods comprise five steps [Kitchenham:2017].</w:t>
-      </w:r>
-      <w:r>
-        <w:t xml:space="preserve"> </w:t>
-      </w:r>
-      <w:r>
-        <w:t>The first step is to identify potential primary studies from credible sources, such as peer-reviewed academic journals.</w:t>
-      </w:r>
-      <w:r>
-        <w:t xml:space="preserve"> </w:t>
-      </w:r>
-      <w:r>
-        <w:t>The second step is to exclude the potential studies that are relevant to the research questions.</w:t>
-      </w:r>
-      <w:r>
-        <w:t xml:space="preserve"> </w:t>
-      </w:r>
-      <w:r>
-        <w:t xml:space="preserve">The third step is to filter the potential studies based on </w:t>
-      </w:r>
-      <w:proofErr w:type="gramStart"/>
-      <w:r>
-        <w:t>their</w:t>
-      </w:r>
-      <w:proofErr w:type="gramEnd"/>
-      <w:r>
-        <w:t>.</w:t>
-      </w:r>
-      <w:r>
-        <w:t xml:space="preserve"> </w:t>
-      </w:r>
-      <w:r>
-        <w:t>The remaining studies become the input of the SLR.</w:t>
-      </w:r>
-      <w:r>
-        <w:t xml:space="preserve"> </w:t>
-      </w:r>
-      <w:r>
-        <w:t>The forth step is extracting the data from the selected primary studies.</w:t>
-      </w:r>
-      <w:r>
-        <w:t xml:space="preserve"> </w:t>
-      </w:r>
-      <w:r>
-        <w:t>The research questions determine the features to be extracted from the studies.</w:t>
-      </w:r>
-      <w:r>
-        <w:t xml:space="preserve"> </w:t>
-      </w:r>
-      <w:r>
-        <w:t xml:space="preserve">The final step is to </w:t>
-      </w:r>
-      <w:proofErr w:type="spellStart"/>
-      <w:r>
-        <w:t>synthesise</w:t>
-      </w:r>
-      <w:proofErr w:type="spellEnd"/>
-      <w:r>
-        <w:t xml:space="preserve"> the answers to the research questions from the data and report the SLR.</w:t>
-      </w:r>
-    </w:p>
-    <w:p/>
-    <w:p>
-      <w:pPr>
-        <w:pStyle w:val="Heading2"/>
-      </w:pPr>
-      <w:r>
-        <w:t>Research questions</w:t>
-      </w:r>
-    </w:p>
-    <w:p>
-      <w:r>
-        <w:rPr>
-          <w:i/>
-        </w:rPr>
-        <w:t>RQ1: Why do IoT systems integrate blockchains?</w:t>
-      </w:r>
-      <w:r>
-        <w:t xml:space="preserve"> </w:t>
-      </w:r>
-      <w:r>
-        <w:t>With this question, we look for the objectives to improve IoT systems that lead to blockchain integration.</w:t>
-      </w:r>
-      <w:r>
-        <w:t xml:space="preserve"> </w:t>
-      </w:r>
-      <w:r>
-        <w:t>We also look for technical problems of IoT systems that drive the blockchain integration.</w:t>
-      </w:r>
-      <w:r>
-        <w:t xml:space="preserve"> This information</w:t>
-      </w:r>
-      <w:r>
-        <w:t xml:space="preserve"> can help transfer the BC-IoT solutions in this review to other systems that have similar objectives and technical problems.</w:t>
-      </w:r>
-    </w:p>
-    <w:p/>
-    <w:p>
-      <w:r>
-        <w:rPr>
-          <w:i/>
-        </w:rPr>
-        <w:t>RQ2: How do IoT systems integrate blockchains?</w:t>
-      </w:r>
-      <w:r>
-        <w:t xml:space="preserve"> </w:t>
-      </w:r>
-      <w:r>
-        <w:t>We consider the “how” part of BC-IoT integration on three aspects.</w:t>
-      </w:r>
-      <w:r>
-        <w:t xml:space="preserve"> </w:t>
-      </w:r>
-      <w:r>
-        <w:t>The first aspect is where blockchains and their smart contracts fit into an IoT system, physically and logically (RQ2.1).</w:t>
-      </w:r>
-      <w:r>
-        <w:t xml:space="preserve"> </w:t>
-      </w:r>
-      <w:r>
-        <w:t>The second aspect concerns with the data and logic that blockchains and smart contracts handle for IoT systems (RQ2.2).</w:t>
-      </w:r>
-      <w:r>
-        <w:t xml:space="preserve"> </w:t>
-      </w:r>
-      <w:r>
-        <w:t>The third aspect is how the integrated blockchains have been configured (RQ2.3).</w:t>
-      </w:r>
-      <w:r>
-        <w:t xml:space="preserve"> </w:t>
-      </w:r>
-      <w:r>
-        <w:t>These three aspects constitute a complete description of a blockchain solution for IoT systems.</w:t>
-      </w:r>
-    </w:p>
-    <w:p/>
-    <w:p>
-      <w:r>
-        <w:rPr>
-          <w:i/>
-        </w:rPr>
-        <w:t xml:space="preserve">RQ3: What </w:t>
-      </w:r>
-      <w:proofErr w:type="spellStart"/>
-      <w:r>
-        <w:rPr>
-          <w:i/>
-        </w:rPr>
-        <w:t>optimisations</w:t>
-      </w:r>
-      <w:proofErr w:type="spellEnd"/>
-      <w:r>
-        <w:rPr>
-          <w:i/>
-        </w:rPr>
-        <w:t xml:space="preserve"> were performed on blockchains for them to run on IoT infrastructure?</w:t>
-      </w:r>
-      <w:r>
-        <w:t xml:space="preserve"> </w:t>
-      </w:r>
-      <w:r>
-        <w:t>IoT presents some unique challenges to blockchain systems.</w:t>
-      </w:r>
-      <w:r>
-        <w:t xml:space="preserve"> </w:t>
-      </w:r>
-      <w:r>
-        <w:t>For instance, the rate that IoT systems generate data can exceed the throughput of blockchains by orders of magnitude.</w:t>
-      </w:r>
-      <w:r>
-        <w:t xml:space="preserve"> </w:t>
-      </w:r>
-      <w:r>
-        <w:t xml:space="preserve">For instance, IoT devices lack the computing </w:t>
-      </w:r>
-      <w:r>
-        <w:lastRenderedPageBreak/>
-        <w:t>capability, storage, and network bandwidth to participate in blockchain networks.</w:t>
-      </w:r>
-      <w:r>
-        <w:t xml:space="preserve"> </w:t>
-      </w:r>
-      <w:r>
-        <w:t xml:space="preserve">This research question helps identify the </w:t>
-      </w:r>
-      <w:proofErr w:type="spellStart"/>
-      <w:r>
-        <w:t>optimisations</w:t>
-      </w:r>
-      <w:proofErr w:type="spellEnd"/>
-      <w:r>
-        <w:t xml:space="preserve"> to blockchain systems to satisfy the constraints of IoT systems.</w:t>
-      </w:r>
-      <w:r>
-        <w:t xml:space="preserve"> </w:t>
-      </w:r>
-      <w:r>
-        <w:t xml:space="preserve">These </w:t>
-      </w:r>
-      <w:proofErr w:type="spellStart"/>
-      <w:r>
-        <w:t>optimisations</w:t>
-      </w:r>
-      <w:proofErr w:type="spellEnd"/>
-      <w:r>
-        <w:t xml:space="preserve"> can be transferred to other cases of blockchain integration.</w:t>
-      </w:r>
-    </w:p>
-    <w:p/>
-    <w:p>
-      <w:pPr>
-        <w:pStyle w:val="Heading2"/>
-      </w:pPr>
-      <w:r>
-        <w:t>Study Ident</w:t>
-      </w:r>
-      <w:bookmarkStart w:id="0" w:name="_GoBack"/>
-      <w:bookmarkEnd w:id="0"/>
-      <w:r>
-        <w:t>ification and Selection</w:t>
-      </w:r>
-    </w:p>
-    <w:p>
-      <w:r>
-        <w:t>We appl</w:t>
-      </w:r>
-      <w:r>
-        <w:t>ied</w:t>
-      </w:r>
-      <w:r>
-        <w:t xml:space="preserve"> the following pr</w:t>
-      </w:r>
-      <w:r>
-        <w:t>o</w:t>
-      </w:r>
-      <w:r>
-        <w:t>cess to select studies</w:t>
+        <w:t>The review methods comprise five steps [Kitchenham:2017]</w:t>
       </w:r>
       <w:r>
         <w:t>:</w:t>
@@ -1802,17 +1554,23 @@
         <w:pStyle w:val="ListParagraph"/>
         <w:numPr>
           <w:ilvl w:val="0"/>
-          <w:numId w:val="4"/>
+          <w:numId w:val="6"/>
         </w:numPr>
       </w:pPr>
       <w:r>
-        <w:t>Retrieve potential studies by querying digital libraries. Cross-validation might be</w:t>
-      </w:r>
-      <w:r>
-        <w:t xml:space="preserve"> </w:t>
-      </w:r>
-      <w:r>
-        <w:t>carried out to adjust the query.</w:t>
+        <w:rPr>
+          <w:i/>
+        </w:rPr>
+        <w:t>I</w:t>
+      </w:r>
+      <w:r>
+        <w:rPr>
+          <w:i/>
+        </w:rPr>
+        <w:t>dentify potential primary studies</w:t>
+      </w:r>
+      <w:r>
+        <w:t xml:space="preserve"> from credible sources, such as peer-reviewed academic journals.</w:t>
       </w:r>
     </w:p>
     <w:p>
@@ -1820,17 +1578,50 @@
         <w:pStyle w:val="ListParagraph"/>
         <w:numPr>
           <w:ilvl w:val="0"/>
-          <w:numId w:val="4"/>
+          <w:numId w:val="6"/>
         </w:numPr>
       </w:pPr>
       <w:r>
-        <w:t>Remove duplicates and irrelevant entries from the query</w:t>
-      </w:r>
-      <w:r>
-        <w:t xml:space="preserve"> </w:t>
-      </w:r>
-      <w:r>
-        <w:t>results, such as conference proceedings.</w:t>
+        <w:rPr>
+          <w:i/>
+        </w:rPr>
+        <w:t>E</w:t>
+      </w:r>
+      <w:r>
+        <w:rPr>
+          <w:i/>
+        </w:rPr>
+        <w:t>xclud</w:t>
+      </w:r>
+      <w:r>
+        <w:rPr>
+          <w:i/>
+        </w:rPr>
+        <w:t>ing</w:t>
+      </w:r>
+      <w:r>
+        <w:rPr>
+          <w:i/>
+        </w:rPr>
+        <w:t xml:space="preserve"> the studies that are </w:t>
+      </w:r>
+      <w:r>
+        <w:rPr>
+          <w:i/>
+        </w:rPr>
+        <w:t>ir</w:t>
+      </w:r>
+      <w:r>
+        <w:rPr>
+          <w:i/>
+        </w:rPr>
+        <w:t>relevant</w:t>
+      </w:r>
+      <w:r>
+        <w:t xml:space="preserve"> to the research questions.</w:t>
+      </w:r>
+      <w:r>
+        <w:t xml:space="preserve"> </w:t>
       </w:r>
     </w:p>
     <w:p>
@@ -1838,17 +1629,50 @@
         <w:pStyle w:val="ListParagraph"/>
         <w:numPr>
           <w:ilvl w:val="0"/>
-          <w:numId w:val="4"/>
+          <w:numId w:val="6"/>
         </w:numPr>
       </w:pPr>
       <w:r>
-        <w:t>Combine results from queried sources to create a set of</w:t>
-      </w:r>
-      <w:r>
-        <w:t xml:space="preserve"> </w:t>
-      </w:r>
-      <w:r>
-        <w:t>potential studies.</w:t>
+        <w:rPr>
+          <w:i/>
+        </w:rPr>
+        <w:t>F</w:t>
+      </w:r>
+      <w:r>
+        <w:rPr>
+          <w:i/>
+        </w:rPr>
+        <w:t>ilter</w:t>
+      </w:r>
+      <w:r>
+        <w:rPr>
+          <w:i/>
+        </w:rPr>
+        <w:t>ing</w:t>
+      </w:r>
+      <w:r>
+        <w:rPr>
+          <w:i/>
+        </w:rPr>
+        <w:t xml:space="preserve"> the potential studies based on their</w:t>
+      </w:r>
+      <w:r>
+        <w:rPr>
+          <w:i/>
+        </w:rPr>
+        <w:t xml:space="preserve"> quality</w:t>
+      </w:r>
+      <w:r>
+        <w:t>.</w:t>
+      </w:r>
+      <w:r>
+        <w:t xml:space="preserve"> </w:t>
+      </w:r>
+      <w:r>
+        <w:t>The remaining studies become the input of the SLR.</w:t>
+      </w:r>
+      <w:r>
+        <w:t xml:space="preserve"> </w:t>
       </w:r>
     </w:p>
     <w:p>
@@ -1856,17 +1680,32 @@
         <w:pStyle w:val="ListParagraph"/>
         <w:numPr>
           <w:ilvl w:val="0"/>
-          <w:numId w:val="4"/>
+          <w:numId w:val="6"/>
         </w:numPr>
       </w:pPr>
       <w:r>
-        <w:t>Apply selection criteria on title and abstract of potential</w:t>
-      </w:r>
-      <w:r>
-        <w:t xml:space="preserve"> </w:t>
-      </w:r>
-      <w:r>
-        <w:t>studies.</w:t>
+        <w:rPr>
+          <w:i/>
+        </w:rPr>
+        <w:t>E</w:t>
+      </w:r>
+      <w:r>
+        <w:rPr>
+          <w:i/>
+        </w:rPr>
+        <w:t>xtracting the data</w:t>
+      </w:r>
+      <w:r>
+        <w:t xml:space="preserve"> from the selected primary studies.</w:t>
+      </w:r>
+      <w:r>
+        <w:t xml:space="preserve"> </w:t>
+      </w:r>
+      <w:r>
+        <w:t>The research questions determine the features to be extracted from the studies.</w:t>
+      </w:r>
+      <w:r>
+        <w:t xml:space="preserve"> </w:t>
       </w:r>
     </w:p>
     <w:p>
@@ -1874,17 +1713,368 @@
         <w:pStyle w:val="ListParagraph"/>
         <w:numPr>
           <w:ilvl w:val="0"/>
-          <w:numId w:val="4"/>
+          <w:numId w:val="6"/>
         </w:numPr>
       </w:pPr>
       <w:r>
-        <w:t>Apply selection criteria on the full text of potential</w:t>
-      </w:r>
-      <w:r>
-        <w:t xml:space="preserve"> </w:t>
-      </w:r>
-      <w:r>
-        <w:t>studies.</w:t>
+        <w:rPr>
+          <w:i/>
+        </w:rPr>
+        <w:t>Synthesizing</w:t>
+      </w:r>
+      <w:r>
+        <w:rPr>
+          <w:i/>
+        </w:rPr>
+        <w:t xml:space="preserve"> the answers to the research questions </w:t>
+      </w:r>
+      <w:r>
+        <w:t>from the data and report the SLR.</w:t>
+      </w:r>
+    </w:p>
+    <w:p/>
+    <w:p>
+      <w:r>
+        <w:t>Research questions drive the review methods.</w:t>
+      </w:r>
+      <w:r>
+        <w:t xml:space="preserve"> </w:t>
+      </w:r>
+      <w:r>
+        <w:t>They determine the types of papers that would be needed, which in turn influence the query for papers and the selection criteria upon them.</w:t>
+      </w:r>
+      <w:r>
+        <w:t xml:space="preserve"> </w:t>
+      </w:r>
+      <w:r>
+        <w:t xml:space="preserve">They also control the knowledge that we can get out of the review process by determining the features to be extracted and </w:t>
+      </w:r>
+      <w:r>
+        <w:t>synthesized</w:t>
+      </w:r>
+      <w:r>
+        <w:t xml:space="preserve"> from the primary studies.</w:t>
+      </w:r>
+      <w:r>
+        <w:t xml:space="preserve"> </w:t>
+      </w:r>
+      <w:r>
+        <w:t>To be systematic, review questions, queries, criteria, and extractions features are all predefined and documented prior to the conduct of the review.</w:t>
+      </w:r>
+    </w:p>
+    <w:p>
+      <w:pPr>
+        <w:pStyle w:val="Heading2"/>
+      </w:pPr>
+      <w:r>
+        <w:t>Research questions</w:t>
+      </w:r>
+    </w:p>
+    <w:p>
+      <w:r>
+        <w:rPr>
+          <w:i/>
+        </w:rPr>
+        <w:t>RQ1: Why do IoT systems integrate blockchains?</w:t>
+      </w:r>
+      <w:r>
+        <w:t xml:space="preserve"> </w:t>
+      </w:r>
+      <w:r>
+        <w:t>With this question, we look for the objectives to improve IoT systems that lead to blockchain integration.</w:t>
+      </w:r>
+      <w:r>
+        <w:t xml:space="preserve"> </w:t>
+      </w:r>
+      <w:r>
+        <w:t>We also look for technical problems of IoT systems that drive the blockchain integration.</w:t>
+      </w:r>
+      <w:r>
+        <w:t xml:space="preserve"> This information</w:t>
+      </w:r>
+      <w:r>
+        <w:t xml:space="preserve"> can help transfer the BC-IoT solutions in this review to other systems that have similar objectives and technical problems.</w:t>
+      </w:r>
+    </w:p>
+    <w:p/>
+    <w:p>
+      <w:r>
+        <w:rPr>
+          <w:i/>
+        </w:rPr>
+        <w:t>RQ2: How do IoT systems integrate blockchains?</w:t>
+      </w:r>
+      <w:r>
+        <w:t xml:space="preserve"> </w:t>
+      </w:r>
+      <w:r>
+        <w:t>We consider the “how” part of BC-IoT integration on three aspects.</w:t>
+      </w:r>
+      <w:r>
+        <w:t xml:space="preserve"> </w:t>
+      </w:r>
+      <w:r>
+        <w:t>The first aspect is where blockchains and their smart contracts fit into an IoT system, physically and logically (RQ2.1).</w:t>
+      </w:r>
+      <w:r>
+        <w:t xml:space="preserve"> </w:t>
+      </w:r>
+      <w:r>
+        <w:t xml:space="preserve">The second aspect concerns with the data and logic that blockchains and smart contracts handle for IoT </w:t>
+      </w:r>
+      <w:r>
+        <w:lastRenderedPageBreak/>
+        <w:t>systems (RQ2.2).</w:t>
+      </w:r>
+      <w:r>
+        <w:t xml:space="preserve"> </w:t>
+      </w:r>
+      <w:r>
+        <w:t>The third aspect is how the integrated blockchains have been configured (RQ2.3).</w:t>
+      </w:r>
+      <w:r>
+        <w:t xml:space="preserve"> </w:t>
+      </w:r>
+      <w:r>
+        <w:t>These three aspects constitute a complete description of a blockchain solution for IoT systems.</w:t>
+      </w:r>
+    </w:p>
+    <w:p/>
+    <w:p>
+      <w:r>
+        <w:rPr>
+          <w:i/>
+        </w:rPr>
+        <w:t xml:space="preserve">RQ3: What </w:t>
+      </w:r>
+      <w:proofErr w:type="spellStart"/>
+      <w:r>
+        <w:rPr>
+          <w:i/>
+        </w:rPr>
+        <w:t>optimisations</w:t>
+      </w:r>
+      <w:proofErr w:type="spellEnd"/>
+      <w:r>
+        <w:rPr>
+          <w:i/>
+        </w:rPr>
+        <w:t xml:space="preserve"> were performed on blockchains for them to run on IoT infrastructure?</w:t>
+      </w:r>
+      <w:r>
+        <w:t xml:space="preserve"> </w:t>
+      </w:r>
+      <w:r>
+        <w:t>IoT presents some unique challenges to blockchain systems.</w:t>
+      </w:r>
+      <w:r>
+        <w:t xml:space="preserve"> </w:t>
+      </w:r>
+      <w:r>
+        <w:t>For instance, the rate that IoT systems generate data can exceed the throughput of blockchains by orders of magnitude.</w:t>
+      </w:r>
+      <w:r>
+        <w:t xml:space="preserve"> </w:t>
+      </w:r>
+      <w:r>
+        <w:t>For instance, IoT devices lack the computing capability, storage, and network bandwidth to participate in blockchain networks.</w:t>
+      </w:r>
+      <w:r>
+        <w:t xml:space="preserve"> </w:t>
+      </w:r>
+      <w:r>
+        <w:t xml:space="preserve">This research question helps identify the </w:t>
+      </w:r>
+      <w:proofErr w:type="spellStart"/>
+      <w:r>
+        <w:t>optimisations</w:t>
+      </w:r>
+      <w:proofErr w:type="spellEnd"/>
+      <w:r>
+        <w:t xml:space="preserve"> to blockchain systems to satisfy the constraints of IoT systems.</w:t>
+      </w:r>
+      <w:r>
+        <w:t xml:space="preserve"> </w:t>
+      </w:r>
+      <w:r>
+        <w:t xml:space="preserve">These </w:t>
+      </w:r>
+      <w:proofErr w:type="spellStart"/>
+      <w:r>
+        <w:t>optimisations</w:t>
+      </w:r>
+      <w:proofErr w:type="spellEnd"/>
+      <w:r>
+        <w:t xml:space="preserve"> can be transferred to other cases of blockchain integration.</w:t>
+      </w:r>
+    </w:p>
+    <w:p/>
+    <w:p>
+      <w:pPr>
+        <w:pStyle w:val="Heading2"/>
+      </w:pPr>
+      <w:r>
+        <w:t>Study Identification and Selection</w:t>
+      </w:r>
+    </w:p>
+    <w:p>
+      <w:r>
+        <w:t>We followed a five-step process to identify and select primary studies for the review.</w:t>
+      </w:r>
+    </w:p>
+    <w:p/>
+    <w:p>
+      <w:r>
+        <w:t>The first step is to identify potential studies.</w:t>
+      </w:r>
+      <w:r>
+        <w:t xml:space="preserve"> </w:t>
+      </w:r>
+      <w:r>
+        <w:t xml:space="preserve">We </w:t>
+      </w:r>
+      <w:r>
+        <w:t>identified</w:t>
+      </w:r>
+      <w:r>
+        <w:t xml:space="preserve"> relevant studies </w:t>
+      </w:r>
+      <w:r>
+        <w:t>from</w:t>
+      </w:r>
+      <w:r>
+        <w:t xml:space="preserve"> three digital libraries: ACM Digital Library, IEEE</w:t>
+      </w:r>
+      <w:r>
+        <w:t xml:space="preserve"> </w:t>
+      </w:r>
+      <w:r>
+        <w:t>Xplore, and Scopus. We refrained from using Google Scholar as a source because it lacks</w:t>
+      </w:r>
+      <w:r>
+        <w:t xml:space="preserve"> </w:t>
+      </w:r>
+      <w:r>
+        <w:t>the structured query capability and the reproducibility of other digital libraries.</w:t>
+      </w:r>
+      <w:r>
+        <w:t xml:space="preserve"> </w:t>
+      </w:r>
+    </w:p>
+    <w:p/>
+    <w:p>
+      <w:r>
+        <w:t>Studies that we aim to include in our review lie at the intersection between Blockchain</w:t>
+      </w:r>
+      <w:r>
+        <w:t xml:space="preserve"> </w:t>
+      </w:r>
+      <w:r>
+        <w:t>and Internet of Things research. Based on this requirement, we constructed the following query to retrieve potential studies from our chosen sources:</w:t>
+      </w:r>
+    </w:p>
+    <w:p>
+      <w:pPr>
+        <w:jc w:val="center"/>
+        <w:rPr>
+          <w:i/>
+        </w:rPr>
+      </w:pPr>
+      <w:r>
+        <w:rPr>
+          <w:i/>
+        </w:rPr>
+        <w:t>[‘‘Blockchain’’ OR ‘‘block chain’’]</w:t>
+      </w:r>
+    </w:p>
+    <w:p>
+      <w:pPr>
+        <w:jc w:val="center"/>
+        <w:rPr>
+          <w:i/>
+        </w:rPr>
+      </w:pPr>
+      <w:r>
+        <w:rPr>
+          <w:i/>
+        </w:rPr>
+        <w:t>AND</w:t>
+      </w:r>
+    </w:p>
+    <w:p>
+      <w:pPr>
+        <w:jc w:val="center"/>
+        <w:rPr>
+          <w:i/>
+        </w:rPr>
+      </w:pPr>
+      <w:r>
+        <w:rPr>
+          <w:i/>
+        </w:rPr>
+        <w:t>[‘‘Internet of Things’’ OR ‘‘IoT’’ OR</w:t>
+      </w:r>
+    </w:p>
+    <w:p>
+      <w:pPr>
+        <w:jc w:val="center"/>
+        <w:rPr>
+          <w:i/>
+        </w:rPr>
+      </w:pPr>
+      <w:r>
+        <w:rPr>
+          <w:i/>
+        </w:rPr>
+        <w:t>‘‘Web of Things’’ OR ‘‘</w:t>
+      </w:r>
+      <w:proofErr w:type="spellStart"/>
+      <w:r>
+        <w:rPr>
+          <w:i/>
+        </w:rPr>
+        <w:t>WoT</w:t>
+      </w:r>
+      <w:proofErr w:type="spellEnd"/>
+      <w:r>
+        <w:rPr>
+          <w:i/>
+        </w:rPr>
+        <w:t>’’ OR</w:t>
+      </w:r>
+    </w:p>
+    <w:p>
+      <w:pPr>
+        <w:jc w:val="center"/>
+        <w:rPr>
+          <w:i/>
+        </w:rPr>
+      </w:pPr>
+      <w:r>
+        <w:rPr>
+          <w:i/>
+        </w:rPr>
+        <w:t>‘‘Industrial Internet of Things’’]</w:t>
+      </w:r>
+    </w:p>
+    <w:p>
+      <w:r>
+        <w:t xml:space="preserve">Query results </w:t>
+      </w:r>
+      <w:r>
+        <w:t>were</w:t>
+      </w:r>
+      <w:r>
+        <w:t xml:space="preserve"> filtered by their field of study and language. We will assess only studies in Computer Science, Engineering, and Mathematics, which were written in English.</w:t>
+      </w:r>
+    </w:p>
+    <w:p/>
+    <w:p>
+      <w:r>
+        <w:t>We assessed each potential study against three following criteria</w:t>
+      </w:r>
+      <w:r>
+        <w:t>:</w:t>
       </w:r>
     </w:p>
     <w:p>
@@ -1892,184 +2082,17 @@
         <w:pStyle w:val="ListParagraph"/>
         <w:numPr>
           <w:ilvl w:val="0"/>
-          <w:numId w:val="4"/>
+          <w:numId w:val="8"/>
         </w:numPr>
       </w:pPr>
       <w:r>
-        <w:t>Cross-validation: Send a random sample of selected and</w:t>
-      </w:r>
-      <w:r>
-        <w:t xml:space="preserve"> </w:t>
-      </w:r>
-      <w:r>
-        <w:t>rejected articles to co</w:t>
-      </w:r>
-      <w:r>
-        <w:t>-</w:t>
-      </w:r>
-      <w:r>
-        <w:t>investigators for repeating the selection and comparing the selection result.</w:t>
-      </w:r>
-    </w:p>
-    <w:p/>
-    <w:p>
-      <w:r>
-        <w:t xml:space="preserve">We </w:t>
-      </w:r>
-      <w:r>
-        <w:t>identified</w:t>
-      </w:r>
-      <w:r>
-        <w:t xml:space="preserve"> relevant studies </w:t>
-      </w:r>
-      <w:r>
-        <w:t>from</w:t>
-      </w:r>
-      <w:r>
-        <w:t xml:space="preserve"> three digital libraries: ACM Digital Library, IEEE</w:t>
-      </w:r>
-      <w:r>
-        <w:t xml:space="preserve"> </w:t>
-      </w:r>
-      <w:r>
-        <w:t>Xplore, and Scopus. We refrained from using Google Scholar as a source because it lacks</w:t>
-      </w:r>
-      <w:r>
-        <w:t xml:space="preserve"> </w:t>
-      </w:r>
-      <w:r>
-        <w:t>the structured query capability and the reproducibility of other digital libraries.</w:t>
-      </w:r>
-    </w:p>
-    <w:p/>
-    <w:p>
-      <w:r>
-        <w:t>Studies that we aim to include in our review lie at the intersection between Blockchain</w:t>
-      </w:r>
-      <w:r>
-        <w:t xml:space="preserve"> </w:t>
-      </w:r>
-      <w:r>
-        <w:t>and Internet of Things research. Based on this requirement, we constructed the following query to retrieve potential studies from our chosen sources:</w:t>
-      </w:r>
-    </w:p>
-    <w:p>
-      <w:pPr>
-        <w:jc w:val="center"/>
-        <w:rPr>
-          <w:i/>
-        </w:rPr>
-      </w:pPr>
-      <w:r>
-        <w:rPr>
-          <w:i/>
-        </w:rPr>
-        <w:t>[‘‘Blockchain’’ OR ‘‘block chain’’]</w:t>
-      </w:r>
-    </w:p>
-    <w:p>
-      <w:pPr>
-        <w:jc w:val="center"/>
-        <w:rPr>
-          <w:i/>
-        </w:rPr>
-      </w:pPr>
-      <w:r>
-        <w:rPr>
-          <w:i/>
-        </w:rPr>
-        <w:t>AND</w:t>
-      </w:r>
-    </w:p>
-    <w:p>
-      <w:pPr>
-        <w:jc w:val="center"/>
-        <w:rPr>
-          <w:i/>
-        </w:rPr>
-      </w:pPr>
-      <w:r>
-        <w:rPr>
-          <w:i/>
-        </w:rPr>
-        <w:t>[‘‘Internet of Things’’ OR ‘‘IoT’’ OR</w:t>
-      </w:r>
-    </w:p>
-    <w:p>
-      <w:pPr>
-        <w:jc w:val="center"/>
-        <w:rPr>
-          <w:i/>
-        </w:rPr>
-      </w:pPr>
-      <w:r>
-        <w:rPr>
-          <w:i/>
-        </w:rPr>
-        <w:t>‘‘Web of Things’’ OR ‘‘</w:t>
-      </w:r>
-      <w:proofErr w:type="spellStart"/>
-      <w:r>
-        <w:rPr>
-          <w:i/>
-        </w:rPr>
-        <w:t>WoT</w:t>
-      </w:r>
-      <w:proofErr w:type="spellEnd"/>
-      <w:r>
-        <w:rPr>
-          <w:i/>
-        </w:rPr>
-        <w:t>’’ OR</w:t>
-      </w:r>
-    </w:p>
-    <w:p>
-      <w:pPr>
-        <w:jc w:val="center"/>
-        <w:rPr>
-          <w:i/>
-        </w:rPr>
-      </w:pPr>
-      <w:r>
-        <w:rPr>
-          <w:i/>
-        </w:rPr>
-        <w:t>‘‘Industrial Internet of Things’’]</w:t>
-      </w:r>
-    </w:p>
-    <w:p>
-      <w:r>
-        <w:t xml:space="preserve">Query results </w:t>
-      </w:r>
-      <w:r>
-        <w:t>were</w:t>
-      </w:r>
-      <w:r>
-        <w:t xml:space="preserve"> filtered by their field of study and language. We will assess only studies in Computer Science, Engineering, and Mathematics, which were written in English.</w:t>
-      </w:r>
-    </w:p>
-    <w:p/>
-    <w:p>
-      <w:r>
-        <w:t>We assess</w:t>
-      </w:r>
-      <w:r>
-        <w:t>ed</w:t>
-      </w:r>
-      <w:r>
-        <w:t xml:space="preserve"> each potential study against the </w:t>
-      </w:r>
-      <w:r>
-        <w:t xml:space="preserve">four </w:t>
-      </w:r>
-      <w:r>
-        <w:t xml:space="preserve">following </w:t>
-      </w:r>
-      <w:r>
-        <w:t>s</w:t>
-      </w:r>
-      <w:r>
-        <w:t>election criteria:</w:t>
+        <w:rPr>
+          <w:i/>
+        </w:rPr>
+        <w:t>Criterion 1:</w:t>
+      </w:r>
+      <w:r>
+        <w:t xml:space="preserve"> Include works that address specific improvement objectives or technical problems of IoT systems with blockchains and smart contracts.</w:t>
       </w:r>
     </w:p>
     <w:p>
@@ -2077,11 +2100,25 @@
         <w:pStyle w:val="ListParagraph"/>
         <w:numPr>
           <w:ilvl w:val="0"/>
-          <w:numId w:val="5"/>
+          <w:numId w:val="8"/>
         </w:numPr>
       </w:pPr>
       <w:r>
-        <w:t>Criterion 1: Include only research and engineering work. This criterion corresponds to the purpose of our review: to derive insights on problem space and solution space of BC-integrated IoT systems from actual conducted research and engineering works. According to this criterion, we will reject all secondary studies, short and position papers, and primary studies that do not include implementation and evaluation details.</w:t>
+        <w:rPr>
+          <w:i/>
+        </w:rPr>
+        <w:t>Criterion 2:</w:t>
+      </w:r>
+      <w:r>
+        <w:t xml:space="preserve"> Include works that adapt or </w:t>
+      </w:r>
+      <w:proofErr w:type="spellStart"/>
+      <w:r>
+        <w:t>optimise</w:t>
+      </w:r>
+      <w:proofErr w:type="spellEnd"/>
+      <w:r>
+        <w:t xml:space="preserve"> elements of BC, such as architecture, consensus mechanism, and mining, to make it suitable for IoT uses.</w:t>
       </w:r>
     </w:p>
     <w:p>
@@ -2089,43 +2126,240 @@
         <w:pStyle w:val="ListParagraph"/>
         <w:numPr>
           <w:ilvl w:val="0"/>
-          <w:numId w:val="5"/>
+          <w:numId w:val="8"/>
         </w:numPr>
       </w:pPr>
       <w:r>
-        <w:t>Criterion 2: Include works that describe a specific mechanical or technique to apply BC in solving an IoT problem. This criterion corresponds to RQ1 and RQ2.</w:t>
+        <w:rPr>
+          <w:i/>
+        </w:rPr>
+        <w:t>Criterion 3:</w:t>
+      </w:r>
+      <w:r>
+        <w:t xml:space="preserve"> </w:t>
+      </w:r>
+      <w:r>
+        <w:t>Include only</w:t>
+      </w:r>
+      <w:r>
+        <w:t xml:space="preserve"> studies </w:t>
+      </w:r>
+      <w:r>
+        <w:t>that</w:t>
+      </w:r>
+      <w:r>
+        <w:t xml:space="preserve"> contain substantial research </w:t>
+      </w:r>
+      <w:r>
+        <w:t>or</w:t>
+      </w:r>
+      <w:bookmarkStart w:id="0" w:name="_GoBack"/>
+      <w:bookmarkEnd w:id="0"/>
+      <w:r>
+        <w:t xml:space="preserve"> engineering component.</w:t>
+      </w:r>
+      <w:r>
+        <w:t xml:space="preserve"> </w:t>
+      </w:r>
+      <w:r>
+        <w:t>Accordingly, we exclude all secondary studies, short and position papers.</w:t>
+      </w:r>
+      <w:r>
+        <w:t xml:space="preserve"> </w:t>
+      </w:r>
+      <w:r>
+        <w:t xml:space="preserve">We also exclude all primary studies </w:t>
+      </w:r>
+      <w:r>
+        <w:t xml:space="preserve">that </w:t>
+      </w:r>
+      <w:r>
+        <w:t>offer speculations</w:t>
+      </w:r>
+      <w:r>
+        <w:t xml:space="preserve"> </w:t>
+      </w:r>
+      <w:r>
+        <w:t>without substantial design or engineering components to back them up.</w:t>
       </w:r>
     </w:p>
     <w:p>
       <w:pPr>
         <w:pStyle w:val="ListParagraph"/>
-        <w:numPr>
-          <w:ilvl w:val="0"/>
-          <w:numId w:val="5"/>
-        </w:numPr>
-      </w:pPr>
-      <w:r>
-        <w:t>Criterion 3: When an author or a group of authors create a set of publications on the same system, only the latest and most comprehensive paper is included.</w:t>
-      </w:r>
+      </w:pPr>
     </w:p>
     <w:p>
       <w:pPr>
         <w:pStyle w:val="ListParagraph"/>
-        <w:numPr>
-          <w:ilvl w:val="0"/>
-          <w:numId w:val="5"/>
-        </w:numPr>
-      </w:pPr>
-      <w:r>
-        <w:t xml:space="preserve">Criterion 4: Include works that adapt or </w:t>
-      </w:r>
-      <w:proofErr w:type="spellStart"/>
-      <w:r>
-        <w:t>optimise</w:t>
-      </w:r>
-      <w:proofErr w:type="spellEnd"/>
-      <w:r>
-        <w:t xml:space="preserve"> elements of BC, such as architecture, consensus mechanism, and mining, to make it suitable for IoT uses. This criterion corresponds to RQ3.</w:t>
+      </w:pPr>
+    </w:p>
+    <w:p>
+      <w:r>
+        <w:rPr>
+          <w:noProof/>
+        </w:rPr>
+        <w:lastRenderedPageBreak/>
+        <w:drawing>
+          <wp:inline distT="0" distB="0" distL="0" distR="0" wp14:anchorId="1AC922AD" wp14:editId="6F709D48">
+            <wp:extent cx="5734050" cy="1581150"/>
+            <wp:effectExtent l="0" t="0" r="6350" b="6350"/>
+            <wp:docPr id="7" name="Picture 7"/>
+            <wp:cNvGraphicFramePr>
+              <a:graphicFrameLocks xmlns:a="http://schemas.openxmlformats.org/drawingml/2006/main" noChangeAspect="1"/>
+            </wp:cNvGraphicFramePr>
+            <a:graphic xmlns:a="http://schemas.openxmlformats.org/drawingml/2006/main">
+              <a:graphicData uri="http://schemas.openxmlformats.org/drawingml/2006/picture">
+                <pic:pic xmlns:pic="http://schemas.openxmlformats.org/drawingml/2006/picture">
+                  <pic:nvPicPr>
+                    <pic:cNvPr id="7" name="paper_selection_stats.pdf"/>
+                    <pic:cNvPicPr/>
+                  </pic:nvPicPr>
+                  <pic:blipFill rotWithShape="1">
+                    <a:blip r:embed="rId10"/>
+                    <a:srcRect b="63229"/>
+                    <a:stretch/>
+                  </pic:blipFill>
+                  <pic:spPr bwMode="auto">
+                    <a:xfrm>
+                      <a:off x="0" y="0"/>
+                      <a:ext cx="5734050" cy="1581150"/>
+                    </a:xfrm>
+                    <a:prstGeom prst="rect">
+                      <a:avLst/>
+                    </a:prstGeom>
+                    <a:ln>
+                      <a:noFill/>
+                    </a:ln>
+                    <a:extLst>
+                      <a:ext uri="{53640926-AAD7-44D8-BBD7-CCE9431645EC}">
+                        <a14:shadowObscured xmlns:a14="http://schemas.microsoft.com/office/drawing/2010/main"/>
+                      </a:ext>
+                    </a:extLst>
+                  </pic:spPr>
+                </pic:pic>
+              </a:graphicData>
+            </a:graphic>
+          </wp:inline>
+        </w:drawing>
+      </w:r>
+    </w:p>
+    <w:p>
+      <w:r>
+        <w:t>By following the described process, we identified 375 potential studies and narrowed them down to a review set of 90.</w:t>
+      </w:r>
+      <w:r>
+        <w:t xml:space="preserve"> </w:t>
+      </w:r>
+      <w:r>
+        <w:t>The query on digital libraries returned 375 results.</w:t>
+      </w:r>
+      <w:r>
+        <w:t xml:space="preserve"> </w:t>
+      </w:r>
+      <w:r>
+        <w:t>By assessing titles and abstracts of the studies against criterion 1 and 2, we reduced the number of potential studies to 153.</w:t>
+      </w:r>
+      <w:r>
+        <w:t xml:space="preserve"> </w:t>
+      </w:r>
+      <w:r>
+        <w:t>Further assessment on full text of the remaining studies reduced the potential studies to 106.</w:t>
+      </w:r>
+      <w:r>
+        <w:t xml:space="preserve"> </w:t>
+      </w:r>
+      <w:r>
+        <w:t>Finally, we applied criterion 3 to assess the quality of the studies and generated the final set of 90 studies. These studies became the input of the literature review process.</w:t>
+      </w:r>
+    </w:p>
+    <w:p/>
+    <w:p>
+      <w:r>
+        <w:drawing>
+          <wp:inline distT="0" distB="0" distL="0" distR="0" wp14:anchorId="0E1A701B" wp14:editId="09CE006B">
+            <wp:extent cx="5044190" cy="2446684"/>
+            <wp:effectExtent l="0" t="0" r="0" b="4445"/>
+            <wp:docPr id="8" name="Picture 8"/>
+            <wp:cNvGraphicFramePr>
+              <a:graphicFrameLocks xmlns:a="http://schemas.openxmlformats.org/drawingml/2006/main" noChangeAspect="1"/>
+            </wp:cNvGraphicFramePr>
+            <a:graphic xmlns:a="http://schemas.openxmlformats.org/drawingml/2006/main">
+              <a:graphicData uri="http://schemas.openxmlformats.org/drawingml/2006/picture">
+                <pic:pic xmlns:pic="http://schemas.openxmlformats.org/drawingml/2006/picture">
+                  <pic:nvPicPr>
+                    <pic:cNvPr id="1" name=""/>
+                    <pic:cNvPicPr/>
+                  </pic:nvPicPr>
+                  <pic:blipFill>
+                    <a:blip r:embed="rId11"/>
+                    <a:stretch>
+                      <a:fillRect/>
+                    </a:stretch>
+                  </pic:blipFill>
+                  <pic:spPr>
+                    <a:xfrm>
+                      <a:off x="0" y="0"/>
+                      <a:ext cx="5044190" cy="2446684"/>
+                    </a:xfrm>
+                    <a:prstGeom prst="rect">
+                      <a:avLst/>
+                    </a:prstGeom>
+                  </pic:spPr>
+                </pic:pic>
+              </a:graphicData>
+            </a:graphic>
+          </wp:inline>
+        </w:drawing>
+      </w:r>
+    </w:p>
+    <w:p/>
+    <w:p>
+      <w:r>
+        <w:t>The earliest work on BC-IoT integration that we found and included in the set was from 2015.</w:t>
+      </w:r>
+      <w:r>
+        <w:t xml:space="preserve"> </w:t>
+      </w:r>
+      <w:r>
+        <w:t>It was about business model for exchanging resources in IoT systems using blockchain as an orchestrator.</w:t>
+      </w:r>
+      <w:r>
+        <w:t xml:space="preserve"> </w:t>
+      </w:r>
+      <w:r>
+        <w:t>The number of relevant works has grown exponentially over the years.</w:t>
+      </w:r>
+      <w:r>
+        <w:t xml:space="preserve"> </w:t>
+      </w:r>
+      <w:r>
+        <w:t>By 2018, the number of BC-IoT studies grew to 72.</w:t>
+      </w:r>
+      <w:r>
+        <w:t xml:space="preserve"> </w:t>
+      </w:r>
+      <w:r>
+        <w:t xml:space="preserve">On average, 6 </w:t>
+      </w:r>
+      <w:proofErr w:type="gramStart"/>
+      <w:r>
+        <w:t>our</w:t>
+      </w:r>
+      <w:proofErr w:type="gramEnd"/>
+      <w:r>
+        <w:t xml:space="preserve"> of 10 studies appeared in conferences</w:t>
+      </w:r>
+      <w:r>
+        <w:t>, and</w:t>
+      </w:r>
+      <w:r>
+        <w:t xml:space="preserve"> 3 ou</w:t>
+      </w:r>
+      <w:r>
+        <w:t>t</w:t>
+      </w:r>
+      <w:r>
+        <w:t xml:space="preserve"> of 10 studies have been published in journals.</w:t>
       </w:r>
     </w:p>
     <w:p>
@@ -2133,13 +2367,61 @@
         <w:pStyle w:val="Heading2"/>
       </w:pPr>
       <w:r>
+        <w:t>Extraction Features</w:t>
+      </w:r>
+    </w:p>
+    <w:p>
+      <w:r>
+        <w:t>We extracted 1</w:t>
+      </w:r>
+      <w:r>
+        <w:t>7</w:t>
+      </w:r>
+      <w:r>
+        <w:t xml:space="preserve"> features from the 90 selected studies to answer the research questions.</w:t>
+      </w:r>
+    </w:p>
+    <w:p>
+      <w:r>
+        <w:rPr>
+          <w:noProof/>
+        </w:rPr>
         <w:lastRenderedPageBreak/>
-        <w:t>Extraction Features</w:t>
-      </w:r>
-    </w:p>
-    <w:p>
-      <w:r>
-        <w:t>We extracted 15 features from the 90 selected studies to answer the research questions.</w:t>
+        <w:drawing>
+          <wp:inline distT="0" distB="0" distL="0" distR="0" wp14:anchorId="307C85CF" wp14:editId="2DB38B27">
+            <wp:extent cx="5734050" cy="4300855"/>
+            <wp:effectExtent l="0" t="0" r="6350" b="4445"/>
+            <wp:docPr id="6" name="Picture 6"/>
+            <wp:cNvGraphicFramePr>
+              <a:graphicFrameLocks xmlns:a="http://schemas.openxmlformats.org/drawingml/2006/main" noChangeAspect="1"/>
+            </wp:cNvGraphicFramePr>
+            <a:graphic xmlns:a="http://schemas.openxmlformats.org/drawingml/2006/main">
+              <a:graphicData uri="http://schemas.openxmlformats.org/drawingml/2006/picture">
+                <pic:pic xmlns:pic="http://schemas.openxmlformats.org/drawingml/2006/picture">
+                  <pic:nvPicPr>
+                    <pic:cNvPr id="6" name="extraction_features.pdf"/>
+                    <pic:cNvPicPr/>
+                  </pic:nvPicPr>
+                  <pic:blipFill>
+                    <a:blip r:embed="rId12"/>
+                    <a:stretch>
+                      <a:fillRect/>
+                    </a:stretch>
+                  </pic:blipFill>
+                  <pic:spPr>
+                    <a:xfrm>
+                      <a:off x="0" y="0"/>
+                      <a:ext cx="5734050" cy="4300855"/>
+                    </a:xfrm>
+                    <a:prstGeom prst="rect">
+                      <a:avLst/>
+                    </a:prstGeom>
+                  </pic:spPr>
+                </pic:pic>
+              </a:graphicData>
+            </a:graphic>
+          </wp:inline>
+        </w:drawing>
       </w:r>
     </w:p>
     <w:p/>
@@ -2253,6 +2535,7 @@
     <w:p/>
     <w:p>
       <w:r>
+        <w:lastRenderedPageBreak/>
         <w:t>For RQ2.2, we extracted on-, off-chain data and on-, off-chain logic.</w:t>
       </w:r>
       <w:r>
@@ -2331,11 +2614,7 @@
         <w:t xml:space="preserve"> </w:t>
       </w:r>
       <w:r>
-        <w:t xml:space="preserve">The miner selection protocol feature captures the mechanism to select the </w:t>
-      </w:r>
-      <w:r>
-        <w:lastRenderedPageBreak/>
-        <w:t>miner to extend the blockchain, such as Proof-of-Work and Proof-of-Stake.</w:t>
+        <w:t>The miner selection protocol feature captures the mechanism to select the miner to extend the blockchain, such as Proof-of-Work and Proof-of-Stake.</w:t>
       </w:r>
       <w:r>
         <w:t xml:space="preserve"> </w:t>
@@ -2936,6 +3215,321 @@
       </w:rPr>
     </w:lvl>
   </w:abstractNum>
+  <w:abstractNum w:abstractNumId="5" w15:restartNumberingAfterBreak="0">
+    <w:nsid w:val="53861588"/>
+    <w:multiLevelType w:val="hybridMultilevel"/>
+    <w:tmpl w:val="7B109EC4"/>
+    <w:lvl w:ilvl="0" w:tplc="04090001">
+      <w:start w:val="1"/>
+      <w:numFmt w:val="bullet"/>
+      <w:lvlText w:val=""/>
+      <w:lvlJc w:val="left"/>
+      <w:pPr>
+        <w:ind w:left="1080" w:hanging="360"/>
+      </w:pPr>
+      <w:rPr>
+        <w:rFonts w:ascii="Symbol" w:hAnsi="Symbol" w:hint="default"/>
+      </w:rPr>
+    </w:lvl>
+    <w:lvl w:ilvl="1" w:tplc="04090003" w:tentative="1">
+      <w:start w:val="1"/>
+      <w:numFmt w:val="bullet"/>
+      <w:lvlText w:val="o"/>
+      <w:lvlJc w:val="left"/>
+      <w:pPr>
+        <w:ind w:left="1800" w:hanging="360"/>
+      </w:pPr>
+      <w:rPr>
+        <w:rFonts w:ascii="Courier New" w:hAnsi="Courier New" w:cs="Courier New" w:hint="default"/>
+      </w:rPr>
+    </w:lvl>
+    <w:lvl w:ilvl="2" w:tplc="04090005" w:tentative="1">
+      <w:start w:val="1"/>
+      <w:numFmt w:val="bullet"/>
+      <w:lvlText w:val=""/>
+      <w:lvlJc w:val="left"/>
+      <w:pPr>
+        <w:ind w:left="2520" w:hanging="360"/>
+      </w:pPr>
+      <w:rPr>
+        <w:rFonts w:ascii="Wingdings" w:hAnsi="Wingdings" w:hint="default"/>
+      </w:rPr>
+    </w:lvl>
+    <w:lvl w:ilvl="3" w:tplc="04090001" w:tentative="1">
+      <w:start w:val="1"/>
+      <w:numFmt w:val="bullet"/>
+      <w:lvlText w:val=""/>
+      <w:lvlJc w:val="left"/>
+      <w:pPr>
+        <w:ind w:left="3240" w:hanging="360"/>
+      </w:pPr>
+      <w:rPr>
+        <w:rFonts w:ascii="Symbol" w:hAnsi="Symbol" w:hint="default"/>
+      </w:rPr>
+    </w:lvl>
+    <w:lvl w:ilvl="4" w:tplc="04090003" w:tentative="1">
+      <w:start w:val="1"/>
+      <w:numFmt w:val="bullet"/>
+      <w:lvlText w:val="o"/>
+      <w:lvlJc w:val="left"/>
+      <w:pPr>
+        <w:ind w:left="3960" w:hanging="360"/>
+      </w:pPr>
+      <w:rPr>
+        <w:rFonts w:ascii="Courier New" w:hAnsi="Courier New" w:cs="Courier New" w:hint="default"/>
+      </w:rPr>
+    </w:lvl>
+    <w:lvl w:ilvl="5" w:tplc="04090005" w:tentative="1">
+      <w:start w:val="1"/>
+      <w:numFmt w:val="bullet"/>
+      <w:lvlText w:val=""/>
+      <w:lvlJc w:val="left"/>
+      <w:pPr>
+        <w:ind w:left="4680" w:hanging="360"/>
+      </w:pPr>
+      <w:rPr>
+        <w:rFonts w:ascii="Wingdings" w:hAnsi="Wingdings" w:hint="default"/>
+      </w:rPr>
+    </w:lvl>
+    <w:lvl w:ilvl="6" w:tplc="04090001" w:tentative="1">
+      <w:start w:val="1"/>
+      <w:numFmt w:val="bullet"/>
+      <w:lvlText w:val=""/>
+      <w:lvlJc w:val="left"/>
+      <w:pPr>
+        <w:ind w:left="5400" w:hanging="360"/>
+      </w:pPr>
+      <w:rPr>
+        <w:rFonts w:ascii="Symbol" w:hAnsi="Symbol" w:hint="default"/>
+      </w:rPr>
+    </w:lvl>
+    <w:lvl w:ilvl="7" w:tplc="04090003" w:tentative="1">
+      <w:start w:val="1"/>
+      <w:numFmt w:val="bullet"/>
+      <w:lvlText w:val="o"/>
+      <w:lvlJc w:val="left"/>
+      <w:pPr>
+        <w:ind w:left="6120" w:hanging="360"/>
+      </w:pPr>
+      <w:rPr>
+        <w:rFonts w:ascii="Courier New" w:hAnsi="Courier New" w:cs="Courier New" w:hint="default"/>
+      </w:rPr>
+    </w:lvl>
+    <w:lvl w:ilvl="8" w:tplc="04090005" w:tentative="1">
+      <w:start w:val="1"/>
+      <w:numFmt w:val="bullet"/>
+      <w:lvlText w:val=""/>
+      <w:lvlJc w:val="left"/>
+      <w:pPr>
+        <w:ind w:left="6840" w:hanging="360"/>
+      </w:pPr>
+      <w:rPr>
+        <w:rFonts w:ascii="Wingdings" w:hAnsi="Wingdings" w:hint="default"/>
+      </w:rPr>
+    </w:lvl>
+  </w:abstractNum>
+  <w:abstractNum w:abstractNumId="6" w15:restartNumberingAfterBreak="0">
+    <w:nsid w:val="60B41744"/>
+    <w:multiLevelType w:val="hybridMultilevel"/>
+    <w:tmpl w:val="974E0E6C"/>
+    <w:lvl w:ilvl="0" w:tplc="0409000F">
+      <w:start w:val="1"/>
+      <w:numFmt w:val="decimal"/>
+      <w:lvlText w:val="%1."/>
+      <w:lvlJc w:val="left"/>
+      <w:pPr>
+        <w:ind w:left="720" w:hanging="360"/>
+      </w:pPr>
+      <w:rPr>
+        <w:rFonts w:hint="default"/>
+      </w:rPr>
+    </w:lvl>
+    <w:lvl w:ilvl="1" w:tplc="04090019" w:tentative="1">
+      <w:start w:val="1"/>
+      <w:numFmt w:val="lowerLetter"/>
+      <w:lvlText w:val="%2."/>
+      <w:lvlJc w:val="left"/>
+      <w:pPr>
+        <w:ind w:left="1440" w:hanging="360"/>
+      </w:pPr>
+    </w:lvl>
+    <w:lvl w:ilvl="2" w:tplc="0409001B" w:tentative="1">
+      <w:start w:val="1"/>
+      <w:numFmt w:val="lowerRoman"/>
+      <w:lvlText w:val="%3."/>
+      <w:lvlJc w:val="right"/>
+      <w:pPr>
+        <w:ind w:left="2160" w:hanging="180"/>
+      </w:pPr>
+    </w:lvl>
+    <w:lvl w:ilvl="3" w:tplc="0409000F" w:tentative="1">
+      <w:start w:val="1"/>
+      <w:numFmt w:val="decimal"/>
+      <w:lvlText w:val="%4."/>
+      <w:lvlJc w:val="left"/>
+      <w:pPr>
+        <w:ind w:left="2880" w:hanging="360"/>
+      </w:pPr>
+    </w:lvl>
+    <w:lvl w:ilvl="4" w:tplc="04090019" w:tentative="1">
+      <w:start w:val="1"/>
+      <w:numFmt w:val="lowerLetter"/>
+      <w:lvlText w:val="%5."/>
+      <w:lvlJc w:val="left"/>
+      <w:pPr>
+        <w:ind w:left="3600" w:hanging="360"/>
+      </w:pPr>
+    </w:lvl>
+    <w:lvl w:ilvl="5" w:tplc="0409001B" w:tentative="1">
+      <w:start w:val="1"/>
+      <w:numFmt w:val="lowerRoman"/>
+      <w:lvlText w:val="%6."/>
+      <w:lvlJc w:val="right"/>
+      <w:pPr>
+        <w:ind w:left="4320" w:hanging="180"/>
+      </w:pPr>
+    </w:lvl>
+    <w:lvl w:ilvl="6" w:tplc="0409000F" w:tentative="1">
+      <w:start w:val="1"/>
+      <w:numFmt w:val="decimal"/>
+      <w:lvlText w:val="%7."/>
+      <w:lvlJc w:val="left"/>
+      <w:pPr>
+        <w:ind w:left="5040" w:hanging="360"/>
+      </w:pPr>
+    </w:lvl>
+    <w:lvl w:ilvl="7" w:tplc="04090019" w:tentative="1">
+      <w:start w:val="1"/>
+      <w:numFmt w:val="lowerLetter"/>
+      <w:lvlText w:val="%8."/>
+      <w:lvlJc w:val="left"/>
+      <w:pPr>
+        <w:ind w:left="5760" w:hanging="360"/>
+      </w:pPr>
+    </w:lvl>
+    <w:lvl w:ilvl="8" w:tplc="0409001B" w:tentative="1">
+      <w:start w:val="1"/>
+      <w:numFmt w:val="lowerRoman"/>
+      <w:lvlText w:val="%9."/>
+      <w:lvlJc w:val="right"/>
+      <w:pPr>
+        <w:ind w:left="6480" w:hanging="180"/>
+      </w:pPr>
+    </w:lvl>
+  </w:abstractNum>
+  <w:abstractNum w:abstractNumId="7" w15:restartNumberingAfterBreak="0">
+    <w:nsid w:val="73A007EE"/>
+    <w:multiLevelType w:val="hybridMultilevel"/>
+    <w:tmpl w:val="A7B09E3E"/>
+    <w:lvl w:ilvl="0" w:tplc="04090001">
+      <w:start w:val="1"/>
+      <w:numFmt w:val="bullet"/>
+      <w:lvlText w:val=""/>
+      <w:lvlJc w:val="left"/>
+      <w:pPr>
+        <w:ind w:left="720" w:hanging="360"/>
+      </w:pPr>
+      <w:rPr>
+        <w:rFonts w:ascii="Symbol" w:hAnsi="Symbol" w:hint="default"/>
+      </w:rPr>
+    </w:lvl>
+    <w:lvl w:ilvl="1" w:tplc="04090003" w:tentative="1">
+      <w:start w:val="1"/>
+      <w:numFmt w:val="bullet"/>
+      <w:lvlText w:val="o"/>
+      <w:lvlJc w:val="left"/>
+      <w:pPr>
+        <w:ind w:left="1440" w:hanging="360"/>
+      </w:pPr>
+      <w:rPr>
+        <w:rFonts w:ascii="Courier New" w:hAnsi="Courier New" w:cs="Courier New" w:hint="default"/>
+      </w:rPr>
+    </w:lvl>
+    <w:lvl w:ilvl="2" w:tplc="04090005" w:tentative="1">
+      <w:start w:val="1"/>
+      <w:numFmt w:val="bullet"/>
+      <w:lvlText w:val=""/>
+      <w:lvlJc w:val="left"/>
+      <w:pPr>
+        <w:ind w:left="2160" w:hanging="360"/>
+      </w:pPr>
+      <w:rPr>
+        <w:rFonts w:ascii="Wingdings" w:hAnsi="Wingdings" w:hint="default"/>
+      </w:rPr>
+    </w:lvl>
+    <w:lvl w:ilvl="3" w:tplc="04090001" w:tentative="1">
+      <w:start w:val="1"/>
+      <w:numFmt w:val="bullet"/>
+      <w:lvlText w:val=""/>
+      <w:lvlJc w:val="left"/>
+      <w:pPr>
+        <w:ind w:left="2880" w:hanging="360"/>
+      </w:pPr>
+      <w:rPr>
+        <w:rFonts w:ascii="Symbol" w:hAnsi="Symbol" w:hint="default"/>
+      </w:rPr>
+    </w:lvl>
+    <w:lvl w:ilvl="4" w:tplc="04090003" w:tentative="1">
+      <w:start w:val="1"/>
+      <w:numFmt w:val="bullet"/>
+      <w:lvlText w:val="o"/>
+      <w:lvlJc w:val="left"/>
+      <w:pPr>
+        <w:ind w:left="3600" w:hanging="360"/>
+      </w:pPr>
+      <w:rPr>
+        <w:rFonts w:ascii="Courier New" w:hAnsi="Courier New" w:cs="Courier New" w:hint="default"/>
+      </w:rPr>
+    </w:lvl>
+    <w:lvl w:ilvl="5" w:tplc="04090005" w:tentative="1">
+      <w:start w:val="1"/>
+      <w:numFmt w:val="bullet"/>
+      <w:lvlText w:val=""/>
+      <w:lvlJc w:val="left"/>
+      <w:pPr>
+        <w:ind w:left="4320" w:hanging="360"/>
+      </w:pPr>
+      <w:rPr>
+        <w:rFonts w:ascii="Wingdings" w:hAnsi="Wingdings" w:hint="default"/>
+      </w:rPr>
+    </w:lvl>
+    <w:lvl w:ilvl="6" w:tplc="04090001" w:tentative="1">
+      <w:start w:val="1"/>
+      <w:numFmt w:val="bullet"/>
+      <w:lvlText w:val=""/>
+      <w:lvlJc w:val="left"/>
+      <w:pPr>
+        <w:ind w:left="5040" w:hanging="360"/>
+      </w:pPr>
+      <w:rPr>
+        <w:rFonts w:ascii="Symbol" w:hAnsi="Symbol" w:hint="default"/>
+      </w:rPr>
+    </w:lvl>
+    <w:lvl w:ilvl="7" w:tplc="04090003" w:tentative="1">
+      <w:start w:val="1"/>
+      <w:numFmt w:val="bullet"/>
+      <w:lvlText w:val="o"/>
+      <w:lvlJc w:val="left"/>
+      <w:pPr>
+        <w:ind w:left="5760" w:hanging="360"/>
+      </w:pPr>
+      <w:rPr>
+        <w:rFonts w:ascii="Courier New" w:hAnsi="Courier New" w:cs="Courier New" w:hint="default"/>
+      </w:rPr>
+    </w:lvl>
+    <w:lvl w:ilvl="8" w:tplc="04090005" w:tentative="1">
+      <w:start w:val="1"/>
+      <w:numFmt w:val="bullet"/>
+      <w:lvlText w:val=""/>
+      <w:lvlJc w:val="left"/>
+      <w:pPr>
+        <w:ind w:left="6480" w:hanging="360"/>
+      </w:pPr>
+      <w:rPr>
+        <w:rFonts w:ascii="Wingdings" w:hAnsi="Wingdings" w:hint="default"/>
+      </w:rPr>
+    </w:lvl>
+  </w:abstractNum>
   <w:num w:numId="1">
     <w:abstractNumId w:val="0"/>
   </w:num>
@@ -2950,6 +3544,15 @@
   </w:num>
   <w:num w:numId="5">
     <w:abstractNumId w:val="3"/>
+  </w:num>
+  <w:num w:numId="6">
+    <w:abstractNumId w:val="6"/>
+  </w:num>
+  <w:num w:numId="7">
+    <w:abstractNumId w:val="5"/>
+  </w:num>
+  <w:num w:numId="8">
+    <w:abstractNumId w:val="7"/>
   </w:num>
 </w:numbering>
 </file>

</xml_diff>